<commit_message>
imp nor for gen ,and update pdf
</commit_message>
<xml_diff>
--- a/hw2/report.docx
+++ b/hw2/report.docx
@@ -239,7 +239,22 @@
         <w:spacing w:lineRule="auto" w:line="240" w:before="141" w:after="53"/>
         <w:ind w:right="0" w:hanging="0"/>
         <w:jc w:val="left"/>
-        <w:rPr/>
+        <w:rPr>
+          <w:rFonts w:ascii="Times New Roman" w:hAnsi="Times New Roman" w:eastAsia="Times New Roman" w:cs="Times New Roman"/>
+          <w:i w:val="false"/>
+          <w:i w:val="false"/>
+          <w:caps w:val="false"/>
+          <w:smallCaps w:val="false"/>
+          <w:strike w:val="false"/>
+          <w:dstrike w:val="false"/>
+          <w:color w:val="000000"/>
+          <w:position w:val="0"/>
+          <w:sz w:val="22"/>
+          <w:sz w:val="24"/>
+          <w:szCs w:val="24"/>
+          <w:u w:val="none"/>
+          <w:vertAlign w:val="baseline"/>
+        </w:rPr>
       </w:pPr>
       <w:r>
         <w:rPr>
@@ -259,6 +274,7 @@
           <w:vertAlign w:val="baseline"/>
         </w:rPr>
         <w:tab/>
+        <w:tab/>
       </w:r>
       <w:r>
         <w:rPr>
@@ -376,7 +392,256 @@
         </w:rPr>
         <w:t>有更高的準確率</w:t>
       </w:r>
+      <w:r>
+        <w:rPr>
+          <w:rFonts w:ascii="Times New Roman" w:hAnsi="Times New Roman" w:cs="Times New Roman" w:eastAsia="Times New Roman"/>
+          <w:i w:val="false"/>
+          <w:caps w:val="false"/>
+          <w:smallCaps w:val="false"/>
+          <w:strike w:val="false"/>
+          <w:dstrike w:val="false"/>
+          <w:color w:val="000000"/>
+          <w:position w:val="0"/>
+          <w:sz w:val="24"/>
+          <w:sz w:val="24"/>
+          <w:szCs w:val="24"/>
+          <w:u w:val="none"/>
+          <w:shd w:fill="auto" w:val="clear"/>
+          <w:vertAlign w:val="baseline"/>
+        </w:rPr>
+        <w:t>，以下為實驗結果：</w:t>
+      </w:r>
     </w:p>
+    <w:tbl>
+      <w:tblPr>
+        <w:tblW w:w="9566" w:type="dxa"/>
+        <w:jc w:val="left"/>
+        <w:tblInd w:w="55" w:type="dxa"/>
+        <w:tblBorders>
+          <w:top w:val="single" w:sz="2" w:space="0" w:color="000000"/>
+          <w:left w:val="single" w:sz="2" w:space="0" w:color="000000"/>
+          <w:bottom w:val="single" w:sz="2" w:space="0" w:color="000000"/>
+          <w:insideH w:val="single" w:sz="2" w:space="0" w:color="000000"/>
+        </w:tblBorders>
+        <w:tblCellMar>
+          <w:top w:w="55" w:type="dxa"/>
+          <w:left w:w="54" w:type="dxa"/>
+          <w:bottom w:w="55" w:type="dxa"/>
+          <w:right w:w="55" w:type="dxa"/>
+        </w:tblCellMar>
+      </w:tblPr>
+      <w:tblGrid>
+        <w:gridCol w:w="3188"/>
+        <w:gridCol w:w="3189"/>
+        <w:gridCol w:w="3189"/>
+      </w:tblGrid>
+      <w:tr>
+        <w:trPr/>
+        <w:tc>
+          <w:tcPr>
+            <w:tcW w:w="3188" w:type="dxa"/>
+            <w:tcBorders>
+              <w:top w:val="single" w:sz="2" w:space="0" w:color="000000"/>
+              <w:left w:val="single" w:sz="2" w:space="0" w:color="000000"/>
+              <w:bottom w:val="single" w:sz="2" w:space="0" w:color="000000"/>
+              <w:insideH w:val="single" w:sz="2" w:space="0" w:color="000000"/>
+            </w:tcBorders>
+            <w:shd w:fill="auto" w:val="clear"/>
+          </w:tcPr>
+          <w:p>
+            <w:pPr>
+              <w:pStyle w:val="Style16"/>
+              <w:rPr/>
+            </w:pPr>
+            <w:r>
+              <w:rPr/>
+            </w:r>
+          </w:p>
+        </w:tc>
+        <w:tc>
+          <w:tcPr>
+            <w:tcW w:w="3189" w:type="dxa"/>
+            <w:tcBorders>
+              <w:top w:val="single" w:sz="2" w:space="0" w:color="000000"/>
+              <w:left w:val="single" w:sz="2" w:space="0" w:color="000000"/>
+              <w:bottom w:val="single" w:sz="2" w:space="0" w:color="000000"/>
+              <w:insideH w:val="single" w:sz="2" w:space="0" w:color="000000"/>
+            </w:tcBorders>
+            <w:shd w:fill="auto" w:val="clear"/>
+          </w:tcPr>
+          <w:p>
+            <w:pPr>
+              <w:pStyle w:val="Style16"/>
+              <w:rPr/>
+            </w:pPr>
+            <w:r>
+              <w:rPr/>
+              <w:t>Public set</w:t>
+            </w:r>
+          </w:p>
+        </w:tc>
+        <w:tc>
+          <w:tcPr>
+            <w:tcW w:w="3189" w:type="dxa"/>
+            <w:tcBorders>
+              <w:top w:val="single" w:sz="2" w:space="0" w:color="000000"/>
+              <w:left w:val="single" w:sz="2" w:space="0" w:color="000000"/>
+              <w:bottom w:val="single" w:sz="2" w:space="0" w:color="000000"/>
+              <w:right w:val="single" w:sz="2" w:space="0" w:color="000000"/>
+              <w:insideH w:val="single" w:sz="2" w:space="0" w:color="000000"/>
+              <w:insideV w:val="single" w:sz="2" w:space="0" w:color="000000"/>
+            </w:tcBorders>
+            <w:shd w:fill="auto" w:val="clear"/>
+          </w:tcPr>
+          <w:p>
+            <w:pPr>
+              <w:pStyle w:val="Style16"/>
+              <w:rPr/>
+            </w:pPr>
+            <w:r>
+              <w:rPr/>
+              <w:t>Private set</w:t>
+            </w:r>
+          </w:p>
+        </w:tc>
+      </w:tr>
+      <w:tr>
+        <w:trPr/>
+        <w:tc>
+          <w:tcPr>
+            <w:tcW w:w="3188" w:type="dxa"/>
+            <w:tcBorders>
+              <w:left w:val="single" w:sz="2" w:space="0" w:color="000000"/>
+              <w:bottom w:val="single" w:sz="2" w:space="0" w:color="000000"/>
+              <w:insideH w:val="single" w:sz="2" w:space="0" w:color="000000"/>
+            </w:tcBorders>
+            <w:shd w:fill="auto" w:val="clear"/>
+          </w:tcPr>
+          <w:p>
+            <w:pPr>
+              <w:pStyle w:val="Style16"/>
+              <w:rPr/>
+            </w:pPr>
+            <w:r>
+              <w:rPr/>
+              <w:t>Logistic regression</w:t>
+            </w:r>
+          </w:p>
+        </w:tc>
+        <w:tc>
+          <w:tcPr>
+            <w:tcW w:w="3189" w:type="dxa"/>
+            <w:tcBorders>
+              <w:left w:val="single" w:sz="2" w:space="0" w:color="000000"/>
+              <w:bottom w:val="single" w:sz="2" w:space="0" w:color="000000"/>
+              <w:insideH w:val="single" w:sz="2" w:space="0" w:color="000000"/>
+            </w:tcBorders>
+            <w:shd w:fill="auto" w:val="clear"/>
+          </w:tcPr>
+          <w:p>
+            <w:pPr>
+              <w:pStyle w:val="Style16"/>
+              <w:rPr/>
+            </w:pPr>
+            <w:r>
+              <w:rPr/>
+              <w:t>86.031%</w:t>
+            </w:r>
+          </w:p>
+        </w:tc>
+        <w:tc>
+          <w:tcPr>
+            <w:tcW w:w="3189" w:type="dxa"/>
+            <w:tcBorders>
+              <w:left w:val="single" w:sz="2" w:space="0" w:color="000000"/>
+              <w:bottom w:val="single" w:sz="2" w:space="0" w:color="000000"/>
+              <w:right w:val="single" w:sz="2" w:space="0" w:color="000000"/>
+              <w:insideH w:val="single" w:sz="2" w:space="0" w:color="000000"/>
+              <w:insideV w:val="single" w:sz="2" w:space="0" w:color="000000"/>
+            </w:tcBorders>
+            <w:shd w:fill="auto" w:val="clear"/>
+          </w:tcPr>
+          <w:p>
+            <w:pPr>
+              <w:pStyle w:val="Style16"/>
+              <w:rPr/>
+            </w:pPr>
+            <w:r>
+              <w:rPr/>
+              <w:t>85.640%</w:t>
+            </w:r>
+          </w:p>
+        </w:tc>
+      </w:tr>
+      <w:tr>
+        <w:trPr/>
+        <w:tc>
+          <w:tcPr>
+            <w:tcW w:w="3188" w:type="dxa"/>
+            <w:tcBorders>
+              <w:left w:val="single" w:sz="2" w:space="0" w:color="000000"/>
+              <w:bottom w:val="single" w:sz="2" w:space="0" w:color="000000"/>
+              <w:insideH w:val="single" w:sz="2" w:space="0" w:color="000000"/>
+            </w:tcBorders>
+            <w:shd w:fill="auto" w:val="clear"/>
+          </w:tcPr>
+          <w:p>
+            <w:pPr>
+              <w:pStyle w:val="Style16"/>
+              <w:rPr/>
+            </w:pPr>
+            <w:r>
+              <w:rPr/>
+              <w:t>Generative model</w:t>
+            </w:r>
+          </w:p>
+        </w:tc>
+        <w:tc>
+          <w:tcPr>
+            <w:tcW w:w="3189" w:type="dxa"/>
+            <w:tcBorders>
+              <w:left w:val="single" w:sz="2" w:space="0" w:color="000000"/>
+              <w:bottom w:val="single" w:sz="2" w:space="0" w:color="000000"/>
+              <w:insideH w:val="single" w:sz="2" w:space="0" w:color="000000"/>
+            </w:tcBorders>
+            <w:shd w:fill="auto" w:val="clear"/>
+          </w:tcPr>
+          <w:p>
+            <w:pPr>
+              <w:pStyle w:val="Style16"/>
+              <w:rPr/>
+            </w:pPr>
+            <w:r>
+              <w:rPr/>
+              <w:t>84.643%</w:t>
+            </w:r>
+          </w:p>
+        </w:tc>
+        <w:tc>
+          <w:tcPr>
+            <w:tcW w:w="3189" w:type="dxa"/>
+            <w:tcBorders>
+              <w:left w:val="single" w:sz="2" w:space="0" w:color="000000"/>
+              <w:bottom w:val="single" w:sz="2" w:space="0" w:color="000000"/>
+              <w:right w:val="single" w:sz="2" w:space="0" w:color="000000"/>
+              <w:insideH w:val="single" w:sz="2" w:space="0" w:color="000000"/>
+              <w:insideV w:val="single" w:sz="2" w:space="0" w:color="000000"/>
+            </w:tcBorders>
+            <w:shd w:fill="auto" w:val="clear"/>
+          </w:tcPr>
+          <w:p>
+            <w:pPr>
+              <w:pStyle w:val="Style16"/>
+              <w:rPr/>
+            </w:pPr>
+            <w:r>
+              <w:rPr/>
+              <w:t>84.105%</w:t>
+            </w:r>
+          </w:p>
+        </w:tc>
+      </w:tr>
+    </w:tbl>
     <w:p>
       <w:pPr>
         <w:pStyle w:val="Normal"/>
@@ -484,6 +749,7 @@
           <w:sz w:val="24"/>
           <w:szCs w:val="24"/>
         </w:rPr>
+        <w:tab/>
         <w:t xml:space="preserve">Best model </w:t>
       </w:r>
       <w:r>
@@ -698,12 +964,16 @@
         <w:spacing w:lineRule="auto" w:line="240" w:before="141" w:after="53"/>
         <w:ind w:left="720" w:right="0" w:hanging="0"/>
         <w:jc w:val="left"/>
-        <w:rPr>
-          <w:rFonts w:ascii="Times New Roman" w:hAnsi="Times New Roman" w:eastAsia="Times New Roman" w:cs="Times New Roman"/>
-          <w:sz w:val="24"/>
-          <w:szCs w:val="24"/>
-        </w:rPr>
-      </w:pPr>
+        <w:rPr/>
+      </w:pPr>
+      <w:r>
+        <w:rPr>
+          <w:rFonts w:eastAsia="Times New Roman" w:cs="Times New Roman" w:ascii="Times New Roman" w:hAnsi="Times New Roman"/>
+          <w:sz w:val="24"/>
+          <w:szCs w:val="24"/>
+        </w:rPr>
+        <w:tab/>
+      </w:r>
       <w:r>
         <w:rPr>
           <w:rFonts w:ascii="Times New Roman" w:hAnsi="Times New Roman" w:cs="Times New Roman" w:eastAsia="Times New Roman"/>
@@ -774,7 +1044,122 @@
           <w:sz w:val="24"/>
           <w:szCs w:val="24"/>
         </w:rPr>
-        <w:t>上有顯著的影響。</w:t>
+        <w:t>上有顯著的影響</w:t>
+      </w:r>
+      <w:r>
+        <w:rPr>
+          <w:rFonts w:ascii="Times New Roman" w:hAnsi="Times New Roman" w:cs="Times New Roman" w:eastAsia="Times New Roman"/>
+          <w:sz w:val="24"/>
+          <w:szCs w:val="24"/>
+        </w:rPr>
+        <w:t>。</w:t>
+      </w:r>
+    </w:p>
+    <w:p>
+      <w:pPr>
+        <w:pStyle w:val="Normal"/>
+        <w:widowControl w:val="false"/>
+        <w:shd w:val="clear" w:fill="auto"/>
+        <w:spacing w:lineRule="auto" w:line="240" w:before="141" w:after="53"/>
+        <w:ind w:left="720" w:right="0" w:hanging="0"/>
+        <w:jc w:val="left"/>
+        <w:rPr/>
+      </w:pPr>
+      <w:r>
+        <w:rPr>
+          <w:rFonts w:eastAsia="Times New Roman" w:cs="Times New Roman" w:ascii="Times New Roman" w:hAnsi="Times New Roman"/>
+          <w:sz w:val="24"/>
+          <w:szCs w:val="24"/>
+        </w:rPr>
+        <w:tab/>
+      </w:r>
+      <w:r>
+        <w:rPr>
+          <w:rFonts w:ascii="Times New Roman" w:hAnsi="Times New Roman" w:cs="Times New Roman" w:eastAsia="Times New Roman"/>
+          <w:sz w:val="24"/>
+          <w:szCs w:val="24"/>
+        </w:rPr>
+        <w:t>相對於</w:t>
+      </w:r>
+      <w:r>
+        <w:rPr>
+          <w:rFonts w:eastAsia="Times New Roman" w:cs="Times New Roman" w:ascii="Times New Roman" w:hAnsi="Times New Roman"/>
+          <w:sz w:val="24"/>
+          <w:szCs w:val="24"/>
+        </w:rPr>
+        <w:t>logistic regression</w:t>
+      </w:r>
+      <w:r>
+        <w:rPr>
+          <w:rFonts w:ascii="Times New Roman" w:hAnsi="Times New Roman" w:cs="Times New Roman" w:eastAsia="Times New Roman"/>
+          <w:sz w:val="24"/>
+          <w:szCs w:val="24"/>
+        </w:rPr>
+        <w:t>，</w:t>
+      </w:r>
+      <w:r>
+        <w:rPr>
+          <w:rFonts w:eastAsia="Times New Roman" w:cs="Times New Roman" w:ascii="Times New Roman" w:hAnsi="Times New Roman"/>
+          <w:sz w:val="24"/>
+          <w:szCs w:val="24"/>
+        </w:rPr>
+        <w:t>generative model</w:t>
+      </w:r>
+      <w:r>
+        <w:rPr>
+          <w:rFonts w:ascii="Times New Roman" w:hAnsi="Times New Roman" w:cs="Times New Roman" w:eastAsia="Times New Roman"/>
+          <w:sz w:val="24"/>
+          <w:szCs w:val="24"/>
+        </w:rPr>
+        <w:t>在尚未做</w:t>
+      </w:r>
+      <w:r>
+        <w:rPr>
+          <w:rFonts w:eastAsia="Times New Roman" w:cs="Times New Roman" w:ascii="Times New Roman" w:hAnsi="Times New Roman"/>
+          <w:sz w:val="24"/>
+          <w:szCs w:val="24"/>
+        </w:rPr>
+        <w:t>normalization</w:t>
+      </w:r>
+      <w:r>
+        <w:rPr>
+          <w:rFonts w:ascii="Times New Roman" w:hAnsi="Times New Roman" w:cs="Times New Roman" w:eastAsia="Times New Roman"/>
+          <w:sz w:val="24"/>
+          <w:szCs w:val="24"/>
+        </w:rPr>
+        <w:t>時已可以達到</w:t>
+      </w:r>
+      <w:r>
+        <w:rPr>
+          <w:rFonts w:eastAsia="Times New Roman" w:cs="Times New Roman" w:ascii="Times New Roman" w:hAnsi="Times New Roman"/>
+          <w:sz w:val="24"/>
+          <w:szCs w:val="24"/>
+        </w:rPr>
+        <w:t>84%</w:t>
+      </w:r>
+      <w:r>
+        <w:rPr>
+          <w:rFonts w:ascii="Times New Roman" w:hAnsi="Times New Roman" w:cs="Times New Roman" w:eastAsia="Times New Roman"/>
+          <w:sz w:val="24"/>
+          <w:szCs w:val="24"/>
+        </w:rPr>
+        <w:t>的準確率，我想這是因為</w:t>
+      </w:r>
+      <w:r>
+        <w:rPr>
+          <w:rFonts w:eastAsia="Times New Roman" w:cs="Times New Roman" w:ascii="Times New Roman" w:hAnsi="Times New Roman"/>
+          <w:sz w:val="24"/>
+          <w:szCs w:val="24"/>
+        </w:rPr>
+        <w:t>generative model</w:t>
+      </w:r>
+      <w:r>
+        <w:rPr>
+          <w:rFonts w:ascii="Times New Roman" w:hAnsi="Times New Roman" w:cs="Times New Roman" w:eastAsia="Times New Roman"/>
+          <w:sz w:val="24"/>
+          <w:szCs w:val="24"/>
+        </w:rPr>
+        <w:t>的過程已有考慮平均了，故再做標準化其實沒有太大的改變。</w:t>
       </w:r>
     </w:p>
     <w:p>
@@ -914,12 +1299,16 @@
         <w:spacing w:lineRule="auto" w:line="240" w:before="141" w:after="53"/>
         <w:ind w:left="720" w:right="0" w:hanging="0"/>
         <w:jc w:val="left"/>
-        <w:rPr>
-          <w:rFonts w:ascii="Times New Roman" w:hAnsi="Times New Roman" w:eastAsia="Times New Roman" w:cs="Times New Roman"/>
-          <w:sz w:val="24"/>
-          <w:szCs w:val="24"/>
-        </w:rPr>
-      </w:pPr>
+        <w:rPr/>
+      </w:pPr>
+      <w:r>
+        <w:rPr>
+          <w:rFonts w:eastAsia="Times New Roman" w:cs="Times New Roman" w:ascii="Times New Roman" w:hAnsi="Times New Roman"/>
+          <w:sz w:val="24"/>
+          <w:szCs w:val="24"/>
+        </w:rPr>
+        <w:tab/>
+      </w:r>
       <w:r>
         <w:rPr>
           <w:rFonts w:ascii="Times New Roman" w:hAnsi="Times New Roman" w:cs="Times New Roman" w:eastAsia="Times New Roman"/>
@@ -974,26 +1363,7 @@
           <w:sz w:val="24"/>
           <w:szCs w:val="24"/>
         </w:rPr>
-        <w:t>分成兩份，</w:t>
-      </w:r>
-    </w:p>
-    <w:p>
-      <w:pPr>
-        <w:pStyle w:val="Normal"/>
-        <w:widowControl w:val="false"/>
-        <w:shd w:val="clear" w:fill="auto"/>
-        <w:spacing w:lineRule="auto" w:line="240" w:before="141" w:after="53"/>
-        <w:ind w:left="720" w:right="0" w:hanging="0"/>
-        <w:jc w:val="left"/>
-        <w:rPr/>
-      </w:pPr>
-      <w:r>
-        <w:rPr>
-          <w:rFonts w:ascii="Times New Roman" w:hAnsi="Times New Roman" w:cs="Times New Roman" w:eastAsia="Times New Roman"/>
-          <w:sz w:val="24"/>
-          <w:szCs w:val="24"/>
-        </w:rPr>
-        <w:t>並對不同的正規化參數做實驗，隨著正規化參數變大，整體精確度下降，而</w:t>
+        <w:t>分成兩份，並對不同的正規化參數做實驗，隨著正規化參數變大，整體精確度下降，而</w:t>
       </w:r>
       <w:r>
         <w:rPr>
@@ -1057,7 +1427,7 @@
             <wp:positionV relativeFrom="paragraph">
               <wp:posOffset>635</wp:posOffset>
             </wp:positionV>
-            <wp:extent cx="3210560" cy="2404745"/>
+            <wp:extent cx="1929765" cy="1445260"/>
             <wp:effectExtent l="0" t="0" r="0" b="0"/>
             <wp:wrapSquare wrapText="largest"/>
             <wp:docPr id="1" name="影像1" descr=""/>
@@ -1082,7 +1452,7 @@
                   <pic:spPr bwMode="auto">
                     <a:xfrm>
                       <a:off x="0" y="0"/>
-                      <a:ext cx="3210560" cy="2404745"/>
+                      <a:ext cx="1929765" cy="1445260"/>
                     </a:xfrm>
                     <a:prstGeom prst="rect">
                       <a:avLst/>
@@ -1666,22 +2036,6 @@
           <w:vertAlign w:val="baseline"/>
         </w:rPr>
         <w:t>影響最大。</w:t>
-      </w:r>
-    </w:p>
-    <w:p>
-      <w:pPr>
-        <w:pStyle w:val="Normal"/>
-        <w:keepNext w:val="false"/>
-        <w:keepLines w:val="false"/>
-        <w:widowControl w:val="false"/>
-        <w:shd w:val="clear" w:fill="auto"/>
-        <w:spacing w:lineRule="auto" w:line="276" w:before="0" w:after="0"/>
-        <w:ind w:left="0" w:right="0" w:hanging="0"/>
-        <w:jc w:val="left"/>
-        <w:rPr/>
-      </w:pPr>
-      <w:r>
-        <w:rPr/>
       </w:r>
     </w:p>
     <w:sectPr>
@@ -2395,6 +2749,71 @@
       <w:u w:val="none"/>
     </w:rPr>
   </w:style>
+  <w:style w:type="character" w:styleId="ListLabel37">
+    <w:name w:val="ListLabel 37"/>
+    <w:qFormat/>
+    <w:rPr>
+      <w:rFonts w:ascii="Times New Roman" w:hAnsi="Times New Roman"/>
+      <w:sz w:val="24"/>
+      <w:u w:val="none"/>
+    </w:rPr>
+  </w:style>
+  <w:style w:type="character" w:styleId="ListLabel38">
+    <w:name w:val="ListLabel 38"/>
+    <w:qFormat/>
+    <w:rPr>
+      <w:u w:val="none"/>
+    </w:rPr>
+  </w:style>
+  <w:style w:type="character" w:styleId="ListLabel39">
+    <w:name w:val="ListLabel 39"/>
+    <w:qFormat/>
+    <w:rPr>
+      <w:u w:val="none"/>
+    </w:rPr>
+  </w:style>
+  <w:style w:type="character" w:styleId="ListLabel40">
+    <w:name w:val="ListLabel 40"/>
+    <w:qFormat/>
+    <w:rPr>
+      <w:u w:val="none"/>
+    </w:rPr>
+  </w:style>
+  <w:style w:type="character" w:styleId="ListLabel41">
+    <w:name w:val="ListLabel 41"/>
+    <w:qFormat/>
+    <w:rPr>
+      <w:u w:val="none"/>
+    </w:rPr>
+  </w:style>
+  <w:style w:type="character" w:styleId="ListLabel42">
+    <w:name w:val="ListLabel 42"/>
+    <w:qFormat/>
+    <w:rPr>
+      <w:u w:val="none"/>
+    </w:rPr>
+  </w:style>
+  <w:style w:type="character" w:styleId="ListLabel43">
+    <w:name w:val="ListLabel 43"/>
+    <w:qFormat/>
+    <w:rPr>
+      <w:u w:val="none"/>
+    </w:rPr>
+  </w:style>
+  <w:style w:type="character" w:styleId="ListLabel44">
+    <w:name w:val="ListLabel 44"/>
+    <w:qFormat/>
+    <w:rPr>
+      <w:u w:val="none"/>
+    </w:rPr>
+  </w:style>
+  <w:style w:type="character" w:styleId="ListLabel45">
+    <w:name w:val="ListLabel 45"/>
+    <w:qFormat/>
+    <w:rPr>
+      <w:u w:val="none"/>
+    </w:rPr>
+  </w:style>
   <w:style w:type="paragraph" w:styleId="Style8">
     <w:name w:val="標題"/>
     <w:basedOn w:val="Normal"/>
@@ -2508,6 +2927,15 @@
     <w:name w:val="Footer"/>
     <w:basedOn w:val="Normal"/>
     <w:pPr/>
+    <w:rPr/>
+  </w:style>
+  <w:style w:type="paragraph" w:styleId="Style16">
+    <w:name w:val="表格內容"/>
+    <w:basedOn w:val="Normal"/>
+    <w:qFormat/>
+    <w:pPr>
+      <w:suppressLineNumbers/>
+    </w:pPr>
     <w:rPr/>
   </w:style>
   <w:style w:type="table" w:default="1" w:styleId="TableNormal">

</xml_diff>